<commit_message>
quick update on Change_Request_PO_SAG_WEB_CR_04
</commit_message>
<xml_diff>
--- a/Change_Request_PO_SAG_WEB_CR_04.docx
+++ b/Change_Request_PO_SAG_WEB_CR_04.docx
@@ -1502,7 +1502,21 @@
                 <w:sz w:val="24"/>
                 <w:szCs w:val="24"/>
               </w:rPr>
-              <w:t xml:space="preserve">"Landing page shows features about the product." </w:t>
+              <w:t>"</w:t>
+            </w:r>
+            <w:r>
+              <w:rPr>
+                <w:sz w:val="24"/>
+                <w:szCs w:val="24"/>
+              </w:rPr>
+              <w:t>The landing page shall show features about the product</w:t>
+            </w:r>
+            <w:r>
+              <w:rPr>
+                <w:sz w:val="24"/>
+                <w:szCs w:val="24"/>
+              </w:rPr>
+              <w:t xml:space="preserve">." </w:t>
             </w:r>
             <w:r>
               <w:rPr>
@@ -1606,7 +1620,7 @@
                 <w:sz w:val="24"/>
                 <w:szCs w:val="24"/>
               </w:rPr>
-              <w:t>Dashboard has different users’ roles.</w:t>
+              <w:t xml:space="preserve">Dashboard shall generate statistics and summary about the website </w:t>
             </w:r>
             <w:r>
               <w:rPr>
@@ -1615,6 +1629,24 @@
               </w:rPr>
               <w:t>"</w:t>
             </w:r>
+            <w:bookmarkStart w:id="21" w:name="_Hlk119010677"/>
+            <w:r>
+              <w:rPr>
+                <w:b/>
+                <w:bCs/>
+                <w:sz w:val="24"/>
+                <w:szCs w:val="24"/>
+              </w:rPr>
+              <w:t>To</w:t>
+            </w:r>
+            <w:r>
+              <w:rPr>
+                <w:sz w:val="24"/>
+                <w:szCs w:val="24"/>
+              </w:rPr>
+              <w:t>"</w:t>
+            </w:r>
+            <w:bookmarkEnd w:id="21"/>
             <w:r>
               <w:rPr>
                 <w:sz w:val="24"/>
@@ -1624,30 +1656,40 @@
             </w:r>
             <w:r>
               <w:rPr>
-                <w:b/>
-                <w:bCs/>
-                <w:sz w:val="24"/>
-                <w:szCs w:val="24"/>
-              </w:rPr>
-              <w:t>To</w:t>
-            </w:r>
-            <w:bookmarkStart w:id="21" w:name="_Hlk119010607"/>
-            <w:r>
-              <w:rPr>
-                <w:sz w:val="24"/>
-                <w:szCs w:val="24"/>
-              </w:rPr>
-              <w:t xml:space="preserve"> "</w:t>
-            </w:r>
-            <w:r>
-              <w:rPr>
-                <w:sz w:val="24"/>
-                <w:szCs w:val="24"/>
-              </w:rPr>
-              <w:t>Dashboard shall have different users’ roles."</w:t>
-            </w:r>
-          </w:p>
-          <w:bookmarkEnd w:id="21"/>
+                <w:sz w:val="24"/>
+                <w:szCs w:val="24"/>
+              </w:rPr>
+              <w:t>Dashboard</w:t>
+            </w:r>
+            <w:r>
+              <w:rPr>
+                <w:sz w:val="24"/>
+                <w:szCs w:val="24"/>
+              </w:rPr>
+              <w:t xml:space="preserve"> admin</w:t>
+            </w:r>
+            <w:r>
+              <w:rPr>
+                <w:sz w:val="24"/>
+                <w:szCs w:val="24"/>
+              </w:rPr>
+              <w:t xml:space="preserve"> shall see</w:t>
+            </w:r>
+            <w:r>
+              <w:rPr>
+                <w:sz w:val="24"/>
+                <w:szCs w:val="24"/>
+              </w:rPr>
+              <w:t xml:space="preserve"> statistics and summary about the website</w:t>
+            </w:r>
+            <w:r>
+              <w:rPr>
+                <w:sz w:val="24"/>
+                <w:szCs w:val="24"/>
+              </w:rPr>
+              <w:t>."</w:t>
+            </w:r>
+          </w:p>
           <w:p>
             <w:pPr>
               <w:numPr>
@@ -1657,59 +1699,44 @@
               <w:rPr>
                 <w:sz w:val="24"/>
                 <w:szCs w:val="24"/>
-              </w:rPr>
-            </w:pPr>
-            <w:r>
-              <w:rPr>
-                <w:sz w:val="24"/>
-                <w:szCs w:val="24"/>
                 <w:highlight w:val="white"/>
               </w:rPr>
+            </w:pPr>
+            <w:r>
+              <w:rPr>
+                <w:sz w:val="24"/>
+                <w:szCs w:val="24"/>
+              </w:rPr>
               <w:t>"</w:t>
             </w:r>
             <w:r>
               <w:rPr>
                 <w:sz w:val="24"/>
                 <w:szCs w:val="24"/>
+              </w:rPr>
+              <w:t>User's</w:t>
+            </w:r>
+            <w:r>
+              <w:rPr>
+                <w:sz w:val="24"/>
+                <w:szCs w:val="24"/>
                 <w:highlight w:val="white"/>
               </w:rPr>
-              <w:t xml:space="preserve">Dashboard shall </w:t>
-            </w:r>
-            <w:r>
-              <w:rPr>
-                <w:sz w:val="24"/>
-                <w:szCs w:val="24"/>
-              </w:rPr>
-              <w:t>var</w:t>
-            </w:r>
-            <w:r>
-              <w:rPr>
-                <w:sz w:val="24"/>
-                <w:szCs w:val="24"/>
-              </w:rPr>
-              <w:t>y</w:t>
-            </w:r>
-            <w:r>
-              <w:rPr>
-                <w:sz w:val="24"/>
-                <w:szCs w:val="24"/>
-              </w:rPr>
-              <w:t xml:space="preserve"> according to the user</w:t>
-            </w:r>
-            <w:r>
-              <w:rPr>
-                <w:sz w:val="24"/>
-                <w:szCs w:val="24"/>
-                <w:highlight w:val="white"/>
-              </w:rPr>
-              <w:t xml:space="preserve"> type.</w:t>
-            </w:r>
-            <w:r>
-              <w:rPr>
-                <w:sz w:val="24"/>
-                <w:szCs w:val="24"/>
-              </w:rPr>
-              <w:t xml:space="preserve">" </w:t>
+              <w:t xml:space="preserve"> Dashboard shall handle payment logs</w:t>
+            </w:r>
+            <w:r>
+              <w:rPr>
+                <w:sz w:val="24"/>
+                <w:szCs w:val="24"/>
+              </w:rPr>
+              <w:t xml:space="preserve"> </w:t>
+            </w:r>
+            <w:r>
+              <w:rPr>
+                <w:sz w:val="24"/>
+                <w:szCs w:val="24"/>
+              </w:rPr>
+              <w:t xml:space="preserve">"  </w:t>
             </w:r>
             <w:r>
               <w:rPr>
@@ -1725,71 +1752,47 @@
                 <w:sz w:val="24"/>
                 <w:szCs w:val="24"/>
               </w:rPr>
-              <w:t xml:space="preserve"> "</w:t>
-            </w:r>
-            <w:bookmarkStart w:id="22" w:name="_Hlk119010625"/>
-            <w:r>
-              <w:rPr>
-                <w:sz w:val="24"/>
-                <w:szCs w:val="24"/>
-                <w:highlight w:val="white"/>
-              </w:rPr>
-              <w:t xml:space="preserve">Dashboard shall </w:t>
-            </w:r>
-            <w:r>
-              <w:rPr>
-                <w:sz w:val="24"/>
-                <w:szCs w:val="24"/>
-              </w:rPr>
-              <w:t>var</w:t>
-            </w:r>
-            <w:r>
-              <w:rPr>
-                <w:sz w:val="24"/>
-                <w:szCs w:val="24"/>
-              </w:rPr>
-              <w:t>y</w:t>
-            </w:r>
-            <w:r>
-              <w:rPr>
-                <w:sz w:val="24"/>
-                <w:szCs w:val="24"/>
-              </w:rPr>
-              <w:t xml:space="preserve"> according to the user</w:t>
-            </w:r>
-            <w:r>
-              <w:rPr>
-                <w:sz w:val="24"/>
-                <w:szCs w:val="24"/>
-                <w:highlight w:val="white"/>
-              </w:rPr>
-              <w:t>'s</w:t>
-            </w:r>
-            <w:r>
-              <w:rPr>
-                <w:sz w:val="24"/>
-                <w:szCs w:val="24"/>
-                <w:highlight w:val="white"/>
-              </w:rPr>
-              <w:t xml:space="preserve"> type</w:t>
-            </w:r>
-            <w:r>
-              <w:rPr>
-                <w:sz w:val="24"/>
-                <w:szCs w:val="24"/>
-                <w:highlight w:val="white"/>
-              </w:rPr>
-              <w:t>.</w:t>
-            </w:r>
-            <w:r>
-              <w:rPr>
-                <w:sz w:val="24"/>
-                <w:szCs w:val="24"/>
-              </w:rPr>
+              <w:t xml:space="preserve"> </w:t>
+            </w:r>
+          </w:p>
+          <w:p>
+            <w:pPr>
+              <w:pStyle w:val="NormalWeb"/>
+              <w:spacing w:before="0" w:beforeAutospacing="0" w:after="0" w:afterAutospacing="0"/>
+            </w:pPr>
+            <w:r>
+              <w:t xml:space="preserve">           </w:t>
+            </w:r>
+            <w:bookmarkStart w:id="22" w:name="_Hlk119010732"/>
+            <w:r>
               <w:t>"</w:t>
             </w:r>
-          </w:p>
-          <w:bookmarkEnd w:id="22"/>
+            <w:bookmarkEnd w:id="22"/>
+            <w:r>
+              <w:rPr>
+                <w:rFonts w:ascii="Arial" w:hAnsi="Arial" w:cs="Arial"/>
+                <w:color w:val="000000"/>
+              </w:rPr>
+              <w:t xml:space="preserve">Dashboard </w:t>
+            </w:r>
+            <w:r>
+              <w:rPr>
+                <w:rFonts w:ascii="Arial" w:hAnsi="Arial" w:cs="Arial"/>
+                <w:color w:val="000000"/>
+              </w:rPr>
+              <w:t xml:space="preserve">admin </w:t>
+            </w:r>
+            <w:r>
+              <w:rPr>
+                <w:rFonts w:ascii="Arial" w:hAnsi="Arial" w:cs="Arial"/>
+                <w:color w:val="000000"/>
+              </w:rPr>
+              <w:t>shall handle payment logs.</w:t>
+            </w:r>
+            <w:r>
+              <w:t>"</w:t>
+            </w:r>
+          </w:p>
           <w:p>
             <w:pPr>
               <w:numPr>
@@ -1805,90 +1808,74 @@
               <w:rPr>
                 <w:sz w:val="24"/>
                 <w:szCs w:val="24"/>
+                <w:highlight w:val="white"/>
               </w:rPr>
               <w:t>"</w:t>
             </w:r>
-            <w:bookmarkStart w:id="23" w:name="_Hlk119010645"/>
+            <w:r>
+              <w:rPr>
+                <w:color w:val="000000"/>
+                <w:sz w:val="24"/>
+                <w:szCs w:val="24"/>
+              </w:rPr>
+              <w:t>User's Dashboard shall handle and keep tracking customers.</w:t>
+            </w:r>
             <w:r>
               <w:rPr>
                 <w:sz w:val="24"/>
                 <w:szCs w:val="24"/>
                 <w:highlight w:val="white"/>
               </w:rPr>
-              <w:t>Dashboard role shall have different permissions</w:t>
+              <w:t>"</w:t>
+            </w:r>
+          </w:p>
+          <w:p>
+            <w:pPr>
+              <w:ind w:left="720"/>
+              <w:rPr>
+                <w:sz w:val="24"/>
+                <w:szCs w:val="24"/>
+              </w:rPr>
+            </w:pPr>
+            <w:r>
+              <w:rPr>
+                <w:b/>
+                <w:bCs/>
+                <w:sz w:val="24"/>
+                <w:szCs w:val="24"/>
+              </w:rPr>
+              <w:t xml:space="preserve">To </w:t>
+            </w:r>
+            <w:bookmarkStart w:id="23" w:name="_Hlk119010784"/>
+            <w:r>
+              <w:rPr>
+                <w:sz w:val="24"/>
+                <w:szCs w:val="24"/>
+              </w:rPr>
+              <w:t>"</w:t>
+            </w:r>
+            <w:r>
+              <w:rPr>
+                <w:sz w:val="24"/>
+                <w:szCs w:val="24"/>
+              </w:rPr>
+              <w:t>Dashboard admin</w:t>
+            </w:r>
+            <w:r>
+              <w:rPr>
+                <w:sz w:val="24"/>
+                <w:szCs w:val="24"/>
+              </w:rPr>
+              <w:t xml:space="preserve"> shall handle and keep track of customers</w:t>
+            </w:r>
+            <w:r>
+              <w:rPr>
+                <w:sz w:val="24"/>
+                <w:szCs w:val="24"/>
+              </w:rPr>
+              <w:t>.</w:t>
             </w:r>
             <w:bookmarkEnd w:id="23"/>
-            <w:r>
-              <w:rPr>
-                <w:sz w:val="24"/>
-                <w:szCs w:val="24"/>
-              </w:rPr>
-              <w:t xml:space="preserve"> </w:t>
-            </w:r>
-            <w:r>
-              <w:rPr>
-                <w:sz w:val="24"/>
-                <w:szCs w:val="24"/>
-              </w:rPr>
-              <w:t>"</w:t>
-            </w:r>
-          </w:p>
-          <w:p>
-            <w:pPr>
-              <w:ind w:left="720"/>
-              <w:rPr>
-                <w:sz w:val="24"/>
-                <w:szCs w:val="24"/>
-              </w:rPr>
-            </w:pPr>
-            <w:r>
-              <w:rPr>
-                <w:b/>
-                <w:bCs/>
-                <w:sz w:val="24"/>
-                <w:szCs w:val="24"/>
-              </w:rPr>
-              <w:t>To</w:t>
-            </w:r>
-            <w:r>
-              <w:rPr>
-                <w:sz w:val="24"/>
-                <w:szCs w:val="24"/>
-              </w:rPr>
-              <w:t xml:space="preserve"> "</w:t>
-            </w:r>
-            <w:r>
-              <w:rPr>
-                <w:sz w:val="24"/>
-                <w:szCs w:val="24"/>
-                <w:highlight w:val="white"/>
-              </w:rPr>
-              <w:t>Dashboard role</w:t>
-            </w:r>
-            <w:r>
-              <w:rPr>
-                <w:sz w:val="24"/>
-                <w:szCs w:val="24"/>
-                <w:highlight w:val="white"/>
-              </w:rPr>
-              <w:t>s</w:t>
-            </w:r>
-            <w:r>
-              <w:rPr>
-                <w:sz w:val="24"/>
-                <w:szCs w:val="24"/>
-                <w:highlight w:val="white"/>
-              </w:rPr>
-              <w:t xml:space="preserve"> shall have different permissions</w:t>
-            </w:r>
-            <w:r>
-              <w:rPr>
-                <w:sz w:val="24"/>
-                <w:szCs w:val="24"/>
-                <w:highlight w:val="white"/>
-              </w:rPr>
-              <w:t>.</w:t>
-            </w:r>
             <w:r>
               <w:rPr>
                 <w:sz w:val="24"/>
@@ -1903,11 +1890,66 @@
                 <w:ilvl w:val="0"/>
                 <w:numId w:val="3"/>
               </w:numPr>
-              <w:rPr>
-                <w:sz w:val="24"/>
-                <w:szCs w:val="24"/>
-              </w:rPr>
-            </w:pPr>
+            </w:pPr>
+            <w:r>
+              <w:rPr>
+                <w:sz w:val="24"/>
+                <w:szCs w:val="24"/>
+              </w:rPr>
+              <w:t xml:space="preserve">"Admin's Dashboard </w:t>
+            </w:r>
+            <w:r>
+              <w:rPr>
+                <w:sz w:val="24"/>
+                <w:szCs w:val="24"/>
+              </w:rPr>
+              <w:t>shall handle and keep track</w:t>
+            </w:r>
+            <w:r>
+              <w:rPr>
+                <w:sz w:val="24"/>
+                <w:szCs w:val="24"/>
+              </w:rPr>
+              <w:t>ing</w:t>
+            </w:r>
+            <w:r>
+              <w:rPr>
+                <w:sz w:val="24"/>
+                <w:szCs w:val="24"/>
+              </w:rPr>
+              <w:t xml:space="preserve"> </w:t>
+            </w:r>
+            <w:r>
+              <w:rPr>
+                <w:sz w:val="24"/>
+                <w:szCs w:val="24"/>
+              </w:rPr>
+              <w:t>user's dashboard</w:t>
+            </w:r>
+            <w:r>
+              <w:rPr>
+                <w:sz w:val="24"/>
+                <w:szCs w:val="24"/>
+              </w:rPr>
+              <w:t xml:space="preserve">." </w:t>
+            </w:r>
+            <w:r>
+              <w:rPr>
+                <w:b/>
+                <w:bCs/>
+                <w:sz w:val="24"/>
+                <w:szCs w:val="24"/>
+              </w:rPr>
+              <w:t>To</w:t>
+            </w:r>
+            <w:r>
+              <w:rPr>
+                <w:sz w:val="24"/>
+                <w:szCs w:val="24"/>
+              </w:rPr>
+              <w:t xml:space="preserve"> </w:t>
+            </w:r>
+            <w:bookmarkStart w:id="24" w:name="_Hlk119010799"/>
             <w:r>
               <w:rPr>
                 <w:sz w:val="24"/>
@@ -1920,414 +1962,58 @@
                 <w:sz w:val="24"/>
                 <w:szCs w:val="24"/>
               </w:rPr>
-              <w:t xml:space="preserve">Dashboard shall generate statistics and summary about the website </w:t>
-            </w:r>
-            <w:r>
-              <w:rPr>
-                <w:sz w:val="24"/>
-                <w:szCs w:val="24"/>
-              </w:rPr>
-              <w:t>"</w:t>
-            </w:r>
-            <w:bookmarkStart w:id="24" w:name="_Hlk119010677"/>
-            <w:r>
-              <w:rPr>
-                <w:b/>
-                <w:bCs/>
-                <w:sz w:val="24"/>
-                <w:szCs w:val="24"/>
-              </w:rPr>
-              <w:t>To</w:t>
-            </w:r>
-            <w:r>
-              <w:rPr>
-                <w:sz w:val="24"/>
-                <w:szCs w:val="24"/>
-              </w:rPr>
-              <w:t>"</w:t>
+              <w:t>Dashboard</w:t>
+            </w:r>
+            <w:r>
+              <w:rPr>
+                <w:sz w:val="24"/>
+                <w:szCs w:val="24"/>
+              </w:rPr>
+              <w:t xml:space="preserve"> owner</w:t>
+            </w:r>
+            <w:r>
+              <w:rPr>
+                <w:sz w:val="24"/>
+                <w:szCs w:val="24"/>
+              </w:rPr>
+              <w:t xml:space="preserve"> </w:t>
+            </w:r>
+            <w:r>
+              <w:rPr>
+                <w:sz w:val="24"/>
+                <w:szCs w:val="24"/>
+              </w:rPr>
+              <w:t xml:space="preserve">shall handle and keep </w:t>
+            </w:r>
+            <w:r>
+              <w:rPr>
+                <w:sz w:val="24"/>
+                <w:szCs w:val="24"/>
+              </w:rPr>
+              <w:t>track</w:t>
+            </w:r>
+            <w:r>
+              <w:rPr>
+                <w:sz w:val="24"/>
+                <w:szCs w:val="24"/>
+              </w:rPr>
+              <w:t>ing</w:t>
+            </w:r>
+            <w:r>
+              <w:rPr>
+                <w:sz w:val="24"/>
+                <w:szCs w:val="24"/>
+              </w:rPr>
+              <w:t xml:space="preserve"> </w:t>
+            </w:r>
+            <w:r>
+              <w:rPr>
+                <w:sz w:val="24"/>
+                <w:szCs w:val="24"/>
+              </w:rPr>
+              <w:t>user's dashboard</w:t>
             </w:r>
             <w:bookmarkEnd w:id="24"/>
-            <w:r>
-              <w:rPr>
-                <w:sz w:val="24"/>
-                <w:szCs w:val="24"/>
-              </w:rPr>
-              <w:t xml:space="preserve"> </w:t>
-            </w:r>
-            <w:r>
-              <w:rPr>
-                <w:sz w:val="24"/>
-                <w:szCs w:val="24"/>
-              </w:rPr>
-              <w:t>Dashboard</w:t>
-            </w:r>
-            <w:r>
-              <w:rPr>
-                <w:sz w:val="24"/>
-                <w:szCs w:val="24"/>
-              </w:rPr>
-              <w:t xml:space="preserve"> admin</w:t>
-            </w:r>
-            <w:r>
-              <w:rPr>
-                <w:sz w:val="24"/>
-                <w:szCs w:val="24"/>
-              </w:rPr>
-              <w:t xml:space="preserve"> shall show</w:t>
-            </w:r>
-            <w:r>
-              <w:rPr>
-                <w:sz w:val="24"/>
-                <w:szCs w:val="24"/>
-              </w:rPr>
-              <w:t xml:space="preserve"> </w:t>
-            </w:r>
-            <w:r>
-              <w:rPr>
-                <w:sz w:val="24"/>
-                <w:szCs w:val="24"/>
-              </w:rPr>
-              <w:t>(see)</w:t>
-            </w:r>
-            <w:r>
-              <w:rPr>
-                <w:sz w:val="24"/>
-                <w:szCs w:val="24"/>
-              </w:rPr>
-              <w:t xml:space="preserve"> statistics and summary about the website</w:t>
-            </w:r>
-            <w:r>
-              <w:rPr>
-                <w:sz w:val="24"/>
-                <w:szCs w:val="24"/>
-              </w:rPr>
-              <w:t>."</w:t>
-            </w:r>
-          </w:p>
-          <w:p>
-            <w:pPr>
-              <w:numPr>
-                <w:ilvl w:val="0"/>
-                <w:numId w:val="3"/>
-              </w:numPr>
-              <w:rPr>
-                <w:sz w:val="24"/>
-                <w:szCs w:val="24"/>
-                <w:highlight w:val="white"/>
-              </w:rPr>
-            </w:pPr>
-            <w:r>
-              <w:rPr>
-                <w:sz w:val="24"/>
-                <w:szCs w:val="24"/>
-              </w:rPr>
-              <w:t>"</w:t>
-            </w:r>
-            <w:r>
-              <w:rPr>
-                <w:sz w:val="24"/>
-                <w:szCs w:val="24"/>
-              </w:rPr>
-              <w:t>User's</w:t>
-            </w:r>
-            <w:r>
-              <w:rPr>
-                <w:sz w:val="24"/>
-                <w:szCs w:val="24"/>
-                <w:highlight w:val="white"/>
-              </w:rPr>
-              <w:t xml:space="preserve"> Dashboard shall handle payment logs</w:t>
-            </w:r>
-            <w:r>
-              <w:rPr>
-                <w:sz w:val="24"/>
-                <w:szCs w:val="24"/>
-              </w:rPr>
-              <w:t xml:space="preserve"> </w:t>
-            </w:r>
-            <w:r>
-              <w:rPr>
-                <w:sz w:val="24"/>
-                <w:szCs w:val="24"/>
-              </w:rPr>
-              <w:t xml:space="preserve">"  </w:t>
-            </w:r>
-            <w:r>
-              <w:rPr>
-                <w:b/>
-                <w:bCs/>
-                <w:sz w:val="24"/>
-                <w:szCs w:val="24"/>
-              </w:rPr>
-              <w:t>To</w:t>
-            </w:r>
-            <w:r>
-              <w:rPr>
-                <w:sz w:val="24"/>
-                <w:szCs w:val="24"/>
-              </w:rPr>
-              <w:t xml:space="preserve"> </w:t>
-            </w:r>
-          </w:p>
-          <w:p>
-            <w:pPr>
-              <w:pStyle w:val="NormalWeb"/>
-              <w:spacing w:before="0" w:beforeAutospacing="0" w:after="0" w:afterAutospacing="0"/>
-            </w:pPr>
-            <w:r>
-              <w:t xml:space="preserve">           </w:t>
-            </w:r>
-            <w:bookmarkStart w:id="25" w:name="_Hlk119010732"/>
-            <w:r>
-              <w:t>"</w:t>
-            </w:r>
-            <w:bookmarkEnd w:id="25"/>
-            <w:r>
-              <w:rPr>
-                <w:rFonts w:ascii="Arial" w:hAnsi="Arial" w:cs="Arial"/>
-                <w:color w:val="000000"/>
-              </w:rPr>
-              <w:t xml:space="preserve">Dashboard </w:t>
-            </w:r>
-            <w:r>
-              <w:rPr>
-                <w:rFonts w:ascii="Arial" w:hAnsi="Arial" w:cs="Arial"/>
-                <w:color w:val="000000"/>
-              </w:rPr>
-              <w:t xml:space="preserve">admin </w:t>
-            </w:r>
-            <w:r>
-              <w:rPr>
-                <w:rFonts w:ascii="Arial" w:hAnsi="Arial" w:cs="Arial"/>
-                <w:color w:val="000000"/>
-              </w:rPr>
-              <w:t>shall handle payment logs.</w:t>
-            </w:r>
-            <w:r>
-              <w:t>"</w:t>
-            </w:r>
-          </w:p>
-          <w:p>
-            <w:pPr>
-              <w:numPr>
-                <w:ilvl w:val="0"/>
-                <w:numId w:val="3"/>
-              </w:numPr>
-              <w:rPr>
-                <w:sz w:val="24"/>
-                <w:szCs w:val="24"/>
-              </w:rPr>
-            </w:pPr>
-            <w:r>
-              <w:rPr>
-                <w:sz w:val="24"/>
-                <w:szCs w:val="24"/>
-                <w:highlight w:val="white"/>
-              </w:rPr>
-              <w:t>"</w:t>
-            </w:r>
-            <w:r>
-              <w:rPr>
-                <w:color w:val="000000"/>
-                <w:sz w:val="24"/>
-                <w:szCs w:val="24"/>
-              </w:rPr>
-              <w:t>User's Dashboard shall handle and keep tracking customers.</w:t>
-            </w:r>
-            <w:r>
-              <w:rPr>
-                <w:sz w:val="24"/>
-                <w:szCs w:val="24"/>
-                <w:highlight w:val="white"/>
-              </w:rPr>
-              <w:t>"</w:t>
-            </w:r>
-          </w:p>
-          <w:p>
-            <w:pPr>
-              <w:ind w:left="720"/>
-              <w:rPr>
-                <w:sz w:val="24"/>
-                <w:szCs w:val="24"/>
-              </w:rPr>
-            </w:pPr>
-            <w:r>
-              <w:rPr>
-                <w:b/>
-                <w:bCs/>
-                <w:sz w:val="24"/>
-                <w:szCs w:val="24"/>
-              </w:rPr>
-              <w:t xml:space="preserve">To </w:t>
-            </w:r>
-            <w:bookmarkStart w:id="26" w:name="_Hlk119010784"/>
-            <w:r>
-              <w:rPr>
-                <w:sz w:val="24"/>
-                <w:szCs w:val="24"/>
-              </w:rPr>
-              <w:t>"</w:t>
-            </w:r>
-            <w:r>
-              <w:rPr>
-                <w:sz w:val="24"/>
-                <w:szCs w:val="24"/>
-              </w:rPr>
-              <w:t>Dashboard admin</w:t>
-            </w:r>
-            <w:r>
-              <w:rPr>
-                <w:sz w:val="24"/>
-                <w:szCs w:val="24"/>
-              </w:rPr>
-              <w:t xml:space="preserve"> shall handle and keep track of customers</w:t>
-            </w:r>
-            <w:r>
-              <w:rPr>
-                <w:sz w:val="24"/>
-                <w:szCs w:val="24"/>
-              </w:rPr>
-              <w:t>.</w:t>
-            </w:r>
-            <w:bookmarkEnd w:id="26"/>
-            <w:r>
-              <w:rPr>
-                <w:sz w:val="24"/>
-                <w:szCs w:val="24"/>
-              </w:rPr>
-              <w:t>"</w:t>
-            </w:r>
-          </w:p>
-          <w:p>
-            <w:pPr>
-              <w:numPr>
-                <w:ilvl w:val="0"/>
-                <w:numId w:val="3"/>
-              </w:numPr>
-            </w:pPr>
-            <w:r>
-              <w:rPr>
-                <w:sz w:val="24"/>
-                <w:szCs w:val="24"/>
-              </w:rPr>
-              <w:t xml:space="preserve">"Admin's Dashboard </w:t>
-            </w:r>
-            <w:r>
-              <w:rPr>
-                <w:sz w:val="24"/>
-                <w:szCs w:val="24"/>
-              </w:rPr>
-              <w:t>shall handle and keep track</w:t>
-            </w:r>
-            <w:r>
-              <w:rPr>
-                <w:sz w:val="24"/>
-                <w:szCs w:val="24"/>
-              </w:rPr>
-              <w:t>ing</w:t>
-            </w:r>
-            <w:r>
-              <w:rPr>
-                <w:sz w:val="24"/>
-                <w:szCs w:val="24"/>
-              </w:rPr>
-              <w:t xml:space="preserve"> </w:t>
-            </w:r>
-            <w:r>
-              <w:rPr>
-                <w:sz w:val="24"/>
-                <w:szCs w:val="24"/>
-              </w:rPr>
-              <w:t>user's dashboard</w:t>
-            </w:r>
-            <w:r>
-              <w:rPr>
-                <w:sz w:val="24"/>
-                <w:szCs w:val="24"/>
-              </w:rPr>
-              <w:t xml:space="preserve">." </w:t>
-            </w:r>
-            <w:r>
-              <w:rPr>
-                <w:b/>
-                <w:bCs/>
-                <w:sz w:val="24"/>
-                <w:szCs w:val="24"/>
-              </w:rPr>
-              <w:t>To</w:t>
-            </w:r>
-            <w:r>
-              <w:rPr>
-                <w:sz w:val="24"/>
-                <w:szCs w:val="24"/>
-              </w:rPr>
-              <w:t xml:space="preserve"> </w:t>
-            </w:r>
-            <w:bookmarkStart w:id="27" w:name="_Hlk119010799"/>
-            <w:r>
-              <w:rPr>
-                <w:sz w:val="24"/>
-                <w:szCs w:val="24"/>
-              </w:rPr>
-              <w:t>"</w:t>
-            </w:r>
-            <w:r>
-              <w:rPr>
-                <w:sz w:val="24"/>
-                <w:szCs w:val="24"/>
-              </w:rPr>
-              <w:t>Dashboard</w:t>
-            </w:r>
-            <w:r>
-              <w:rPr>
-                <w:sz w:val="24"/>
-                <w:szCs w:val="24"/>
-              </w:rPr>
-              <w:t xml:space="preserve"> owner</w:t>
-            </w:r>
-            <w:r>
-              <w:rPr>
-                <w:sz w:val="24"/>
-                <w:szCs w:val="24"/>
-              </w:rPr>
-              <w:t xml:space="preserve"> </w:t>
-            </w:r>
-            <w:r>
-              <w:rPr>
-                <w:sz w:val="24"/>
-                <w:szCs w:val="24"/>
-              </w:rPr>
-              <w:t xml:space="preserve">shall handle and keep </w:t>
-            </w:r>
-            <w:r>
-              <w:rPr>
-                <w:sz w:val="24"/>
-                <w:szCs w:val="24"/>
-              </w:rPr>
-              <w:t>track</w:t>
-            </w:r>
-            <w:r>
-              <w:rPr>
-                <w:sz w:val="24"/>
-                <w:szCs w:val="24"/>
-              </w:rPr>
-              <w:t>ing</w:t>
-            </w:r>
-            <w:r>
-              <w:rPr>
-                <w:sz w:val="24"/>
-                <w:szCs w:val="24"/>
-              </w:rPr>
-              <w:t xml:space="preserve"> </w:t>
-            </w:r>
-            <w:r>
-              <w:rPr>
-                <w:sz w:val="24"/>
-                <w:szCs w:val="24"/>
-              </w:rPr>
-              <w:t>user's dashboard</w:t>
-            </w:r>
-            <w:bookmarkEnd w:id="27"/>
             <w:r>
               <w:rPr>
                 <w:sz w:val="24"/>
@@ -2539,15 +2225,14 @@
                 <w:color w:val="FFFFFF"/>
               </w:rPr>
             </w:pPr>
-            <w:bookmarkStart w:id="28" w:name="_x4liy9o2p3ys" w:colFirst="0" w:colLast="0"/>
-            <w:bookmarkEnd w:id="28"/>
+            <w:bookmarkStart w:id="25" w:name="_x4liy9o2p3ys" w:colFirst="0" w:colLast="0"/>
+            <w:bookmarkEnd w:id="25"/>
             <w:r>
               <w:rPr>
                 <w:rFonts w:ascii="Times New Roman" w:eastAsia="Times New Roman" w:hAnsi="Times New Roman" w:cs="Times New Roman"/>
                 <w:b/>
                 <w:color w:val="FFFFFF"/>
               </w:rPr>
-              <w:lastRenderedPageBreak/>
               <w:t>Impact of change</w:t>
             </w:r>
           </w:p>
@@ -2628,8 +2313,8 @@
                 <w:color w:val="FFFFFF"/>
               </w:rPr>
             </w:pPr>
-            <w:bookmarkStart w:id="29" w:name="_8c98dxsx0ltb" w:colFirst="0" w:colLast="0"/>
-            <w:bookmarkEnd w:id="29"/>
+            <w:bookmarkStart w:id="26" w:name="_8c98dxsx0ltb" w:colFirst="0" w:colLast="0"/>
+            <w:bookmarkEnd w:id="26"/>
             <w:r>
               <w:rPr>
                 <w:rFonts w:ascii="Times New Roman" w:eastAsia="Times New Roman" w:hAnsi="Times New Roman" w:cs="Times New Roman"/>
@@ -2694,8 +2379,8 @@
           <w:rFonts w:ascii="Times New Roman" w:eastAsia="Times New Roman" w:hAnsi="Times New Roman" w:cs="Times New Roman"/>
         </w:rPr>
       </w:pPr>
-      <w:bookmarkStart w:id="30" w:name="_6gxblcv5eyvt" w:colFirst="0" w:colLast="0"/>
-      <w:bookmarkEnd w:id="30"/>
+      <w:bookmarkStart w:id="27" w:name="_6gxblcv5eyvt" w:colFirst="0" w:colLast="0"/>
+      <w:bookmarkEnd w:id="27"/>
     </w:p>
     <w:sectPr>
       <w:pgSz w:w="12240" w:h="15840"/>

</xml_diff>